<commit_message>
Actualizacion de piezas ROBOCUP MAZE
</commit_message>
<xml_diff>
--- a/Robots/CONTROL DE PIEZAS.docx
+++ b/Robots/CONTROL DE PIEZAS.docx
@@ -271,13 +271,6 @@
                 <w:lang w:val="en-US"/>
               </w:rPr>
             </w:pPr>
-            <w:r>
-              <w:rPr>
-                <w:noProof/>
-                <w:lang w:val="en-US"/>
-              </w:rPr>
-              <w:t>UDELAS</w:t>
-            </w:r>
           </w:p>
         </w:tc>
         <w:tc>
@@ -289,18 +282,20 @@
               <w:pStyle w:val="Normal0"/>
               <w:rPr>
                 <w:noProof/>
-                <w:lang w:val="en-US"/>
-              </w:rPr>
-            </w:pPr>
-            <w:r>
-              <w:rPr>
-                <w:noProof/>
-                <w:lang w:val="en-US"/>
+              </w:rPr>
+            </w:pPr>
+            <w:r>
+              <w:rPr>
+                <w:noProof/>
               </w:rPr>
               <w:t>0</w:t>
             </w:r>
-            <w:bookmarkStart w:id="0" w:name="_GoBack"/>
-            <w:bookmarkEnd w:id="0"/>
+            <w:r>
+              <w:rPr>
+                <w:noProof/>
+              </w:rPr>
+              <w:t>[actualmente no se donde quedaron]</w:t>
+            </w:r>
           </w:p>
         </w:tc>
       </w:tr>
@@ -807,6 +802,20 @@
                 <w:noProof/>
               </w:rPr>
             </w:pPr>
+            <w:r>
+              <w:rPr>
+                <w:noProof/>
+              </w:rPr>
+              <w:t>Javier Romero</w:t>
+            </w:r>
+          </w:p>
+          <w:p>
+            <w:pPr>
+              <w:pStyle w:val="Normal0"/>
+              <w:rPr>
+                <w:noProof/>
+              </w:rPr>
+            </w:pPr>
           </w:p>
         </w:tc>
         <w:tc>
@@ -825,6 +834,11 @@
                 <w:noProof/>
               </w:rPr>
               <w:t>0</w:t>
+            </w:r>
+          </w:p>
+          <w:p>
+            <w:r>
+              <w:t>2</w:t>
             </w:r>
           </w:p>
         </w:tc>
@@ -1686,6 +1700,20 @@
               <w:t>UDELAS</w:t>
             </w:r>
           </w:p>
+          <w:p>
+            <w:pPr>
+              <w:pStyle w:val="Normal0"/>
+              <w:rPr>
+                <w:noProof/>
+              </w:rPr>
+            </w:pPr>
+            <w:r>
+              <w:rPr>
+                <w:noProof/>
+              </w:rPr>
+              <w:t>Javier Romero</w:t>
+            </w:r>
+          </w:p>
         </w:tc>
         <w:tc>
           <w:tcPr>
@@ -1716,6 +1744,11 @@
               <w:rPr>
                 <w:noProof/>
               </w:rPr>
+              <w:t>1</w:t>
+            </w:r>
+          </w:p>
+          <w:p>
+            <w:r>
               <w:t>1</w:t>
             </w:r>
           </w:p>
@@ -1875,7 +1908,7 @@
               <w:rPr>
                 <w:noProof/>
               </w:rPr>
-              <w:t>Gabriel Marzullo</w:t>
+              <w:t>Billy</w:t>
             </w:r>
           </w:p>
           <w:p>
@@ -1924,19 +1957,7 @@
               <w:rPr>
                 <w:noProof/>
               </w:rPr>
-              <w:t>2(No han llegado aun</w:t>
-            </w:r>
-            <w:r>
-              <w:rPr>
-                <w:noProof/>
-              </w:rPr>
-              <w:t xml:space="preserve"> 12/12/18</w:t>
-            </w:r>
-            <w:r>
-              <w:rPr>
-                <w:noProof/>
-              </w:rPr>
-              <w:t>)</w:t>
+              <w:t>1</w:t>
             </w:r>
           </w:p>
           <w:p>
@@ -2141,7 +2162,7 @@
               <w:rPr>
                 <w:noProof/>
               </w:rPr>
-              <w:t>Danilo</w:t>
+              <w:t>Javier Romero</w:t>
             </w:r>
           </w:p>
           <w:p>
@@ -2202,7 +2223,7 @@
               <w:rPr>
                 <w:noProof/>
               </w:rPr>
-              <w:t>2</w:t>
+              <w:t>5</w:t>
             </w:r>
           </w:p>
           <w:p>
@@ -2402,6 +2423,20 @@
               <w:t>Sobenis</w:t>
             </w:r>
           </w:p>
+          <w:p>
+            <w:pPr>
+              <w:pStyle w:val="Normal0"/>
+              <w:rPr>
+                <w:noProof/>
+              </w:rPr>
+            </w:pPr>
+            <w:r>
+              <w:rPr>
+                <w:noProof/>
+              </w:rPr>
+              <w:t>Wvaldo</w:t>
+            </w:r>
+          </w:p>
         </w:tc>
         <w:tc>
           <w:tcPr>
@@ -2420,6 +2455,12 @@
               </w:rPr>
               <w:t>4</w:t>
             </w:r>
+            <w:r>
+              <w:rPr>
+                <w:noProof/>
+              </w:rPr>
+              <w:t>[set]</w:t>
+            </w:r>
           </w:p>
           <w:p>
             <w:pPr>
@@ -2433,6 +2474,11 @@
                 <w:noProof/>
               </w:rPr>
               <w:t>0</w:t>
+            </w:r>
+          </w:p>
+          <w:p>
+            <w:r>
+              <w:t>4[set]</w:t>
             </w:r>
           </w:p>
         </w:tc>
@@ -2580,16 +2626,8 @@
               <w:rPr>
                 <w:noProof/>
               </w:rPr>
-              <w:t>Gabriel Marzullo</w:t>
-            </w:r>
-          </w:p>
-          <w:p>
-            <w:pPr>
-              <w:pStyle w:val="Normal0"/>
-              <w:rPr>
-                <w:noProof/>
-              </w:rPr>
-            </w:pPr>
+              <w:t xml:space="preserve">Gabriel </w:t>
+            </w:r>
           </w:p>
           <w:p>
             <w:pPr>
@@ -2605,6 +2643,20 @@
               <w:t>Sobenis</w:t>
             </w:r>
           </w:p>
+          <w:p>
+            <w:pPr>
+              <w:pStyle w:val="Normal0"/>
+              <w:rPr>
+                <w:noProof/>
+              </w:rPr>
+            </w:pPr>
+            <w:r>
+              <w:rPr>
+                <w:noProof/>
+              </w:rPr>
+              <w:t>Javier</w:t>
+            </w:r>
+          </w:p>
         </w:tc>
         <w:tc>
           <w:tcPr>
@@ -2631,28 +2683,34 @@
                 <w:noProof/>
               </w:rPr>
             </w:pPr>
-          </w:p>
-          <w:p>
-            <w:pPr>
-              <w:pStyle w:val="Normal0"/>
-              <w:rPr>
-                <w:noProof/>
-              </w:rPr>
-            </w:pPr>
-          </w:p>
-          <w:p>
-            <w:pPr>
-              <w:pStyle w:val="Normal0"/>
-              <w:rPr>
-                <w:noProof/>
-              </w:rPr>
-            </w:pPr>
             <w:r>
               <w:rPr>
                 <w:noProof/>
               </w:rPr>
               <w:t>0</w:t>
             </w:r>
+          </w:p>
+          <w:p>
+            <w:pPr>
+              <w:pStyle w:val="Normal0"/>
+              <w:rPr>
+                <w:noProof/>
+              </w:rPr>
+            </w:pPr>
+            <w:r>
+              <w:rPr>
+                <w:noProof/>
+              </w:rPr>
+              <w:t>1</w:t>
+            </w:r>
+          </w:p>
+          <w:p>
+            <w:pPr>
+              <w:pStyle w:val="Normal0"/>
+              <w:rPr>
+                <w:noProof/>
+              </w:rPr>
+            </w:pPr>
           </w:p>
         </w:tc>
       </w:tr>
@@ -2793,7 +2851,6 @@
           <w:p>
             <w:pPr>
               <w:pStyle w:val="Normal0"/>
-              <w:ind w:firstLine="708"/>
               <w:rPr>
                 <w:noProof/>
               </w:rPr>
@@ -3534,7 +3591,7 @@
               <w:rPr>
                 <w:noProof/>
               </w:rPr>
-              <w:t>1(No ha llegado 12/12/18)</w:t>
+              <w:t>Llego 1 actualmente nadie lo usa[29-5-19]</w:t>
             </w:r>
           </w:p>
         </w:tc>
@@ -4263,7 +4320,7 @@
                 <w:noProof/>
                 <w:lang w:val="en-US"/>
               </w:rPr>
-              <w:t>2</w:t>
+              <w:t>3</w:t>
             </w:r>
           </w:p>
         </w:tc>
@@ -4935,14 +4992,9 @@
               <w:rPr>
                 <w:noProof/>
               </w:rPr>
-              <w:t>Fatima</w:t>
-            </w:r>
-          </w:p>
-        </w:tc>
-        <w:tc>
-          <w:tcPr>
-            <w:tcW w:w="1260" w:type="dxa"/>
-          </w:tcPr>
+              <w:t>Wvaldo</w:t>
+            </w:r>
+          </w:p>
           <w:p>
             <w:pPr>
               <w:pStyle w:val="Normal0"/>
@@ -4957,8 +5009,37 @@
               <w:rPr>
                 <w:noProof/>
               </w:rPr>
+              <w:t>Kelvin</w:t>
+            </w:r>
+          </w:p>
+        </w:tc>
+        <w:tc>
+          <w:tcPr>
+            <w:tcW w:w="1260" w:type="dxa"/>
+          </w:tcPr>
+          <w:p>
+            <w:pPr>
+              <w:pStyle w:val="Normal0"/>
+              <w:tabs>
+                <w:tab w:val="left" w:pos="1230"/>
+              </w:tabs>
+              <w:rPr>
+                <w:noProof/>
+              </w:rPr>
+            </w:pPr>
+            <w:r>
+              <w:rPr>
+                <w:noProof/>
+              </w:rPr>
               <w:t>1</w:t>
             </w:r>
+          </w:p>
+          <w:p>
+            <w:r>
+              <w:t>1</w:t>
+            </w:r>
+            <w:bookmarkStart w:id="0" w:name="_GoBack"/>
+            <w:bookmarkEnd w:id="0"/>
           </w:p>
         </w:tc>
       </w:tr>
@@ -5140,13 +5221,6 @@
                 <w:lang w:val="en-US"/>
               </w:rPr>
             </w:pPr>
-            <w:r>
-              <w:rPr>
-                <w:noProof/>
-                <w:lang w:val="en-US"/>
-              </w:rPr>
-              <w:t>1(No ha llegado 12/12/18)</w:t>
-            </w:r>
           </w:p>
         </w:tc>
       </w:tr>
@@ -5309,6 +5383,13 @@
                 <w:lang w:val="en-US"/>
               </w:rPr>
             </w:pPr>
+            <w:r>
+              <w:rPr>
+                <w:noProof/>
+                <w:lang w:val="en-US"/>
+              </w:rPr>
+              <w:t xml:space="preserve">Wvaldo </w:t>
+            </w:r>
           </w:p>
         </w:tc>
         <w:tc>
@@ -5323,6 +5404,13 @@
                 <w:lang w:val="en-US"/>
               </w:rPr>
             </w:pPr>
+            <w:r>
+              <w:rPr>
+                <w:noProof/>
+                <w:lang w:val="en-US"/>
+              </w:rPr>
+              <w:t>1</w:t>
+            </w:r>
           </w:p>
         </w:tc>
       </w:tr>
@@ -6127,6 +6215,7 @@
     <w:lsdException w:name="HTML Sample" w:semiHidden="1" w:unhideWhenUsed="1"/>
     <w:lsdException w:name="HTML Typewriter" w:semiHidden="1" w:unhideWhenUsed="1"/>
     <w:lsdException w:name="HTML Variable" w:semiHidden="1" w:unhideWhenUsed="1"/>
+    <w:lsdException w:name="Normal Table" w:semiHidden="1" w:unhideWhenUsed="1"/>
     <w:lsdException w:name="annotation subject" w:semiHidden="1" w:unhideWhenUsed="1"/>
     <w:lsdException w:name="No List" w:semiHidden="1" w:unhideWhenUsed="1"/>
     <w:lsdException w:name="Outline List 1" w:semiHidden="1" w:unhideWhenUsed="1"/>
@@ -6173,8 +6262,10 @@
     <w:lsdException w:name="Table Subtle 2" w:semiHidden="1" w:unhideWhenUsed="1"/>
     <w:lsdException w:name="Table Web 1" w:semiHidden="1" w:unhideWhenUsed="1"/>
     <w:lsdException w:name="Table Web 2" w:semiHidden="1" w:unhideWhenUsed="1"/>
+    <w:lsdException w:name="Table Web 3" w:semiHidden="1" w:unhideWhenUsed="1"/>
     <w:lsdException w:name="Balloon Text" w:semiHidden="1" w:unhideWhenUsed="1"/>
     <w:lsdException w:name="Table Grid" w:uiPriority="39"/>
+    <w:lsdException w:name="Table Theme" w:semiHidden="1" w:unhideWhenUsed="1"/>
     <w:lsdException w:name="Placeholder Text" w:semiHidden="1"/>
     <w:lsdException w:name="No Spacing" w:uiPriority="1" w:qFormat="1"/>
     <w:lsdException w:name="Light Shading" w:uiPriority="60"/>
@@ -7002,7 +7093,7 @@
 </file>
 
 <file path=customXml/itemProps1.xml><?xml version="1.0" encoding="utf-8"?>
-<ds:datastoreItem xmlns:ds="http://schemas.openxmlformats.org/officeDocument/2006/customXml" ds:itemID="{D8E69E97-3AE4-4D71-A79D-74BC207D58B1}">
+<ds:datastoreItem xmlns:ds="http://schemas.openxmlformats.org/officeDocument/2006/customXml" ds:itemID="{0C170D69-E2E7-4745-B2E5-225CDEA3262A}">
   <ds:schemaRefs>
     <ds:schemaRef ds:uri="http://schemas.openxmlformats.org/officeDocument/2006/bibliography"/>
   </ds:schemaRefs>

</xml_diff>